<commit_message>
Update course iteration docs Y1&2 + additional explanation variability DS
</commit_message>
<xml_diff>
--- a/docs/Study Content/DataScience/assets/Data Science in Power BI - Course Iterations.docx
+++ b/docs/Study Content/DataScience/assets/Data Science in Power BI - Course Iterations.docx
@@ -5,26 +5,21 @@
     <w:p>
       <w:pPr>
         <w:pStyle w:val="Title"/>
+      </w:pPr>
+      <w:r>
+        <w:t>Data Science in Power BI – Course Iterations:</w:t>
+      </w:r>
+    </w:p>
+    <w:p/>
+    <w:sdt>
+      <w:sdtPr>
         <w:rPr>
+          <w:rFonts w:asciiTheme="minorHAnsi" w:eastAsiaTheme="minorHAnsi" w:hAnsiTheme="minorHAnsi" w:cstheme="minorBidi"/>
+          <w:color w:val="auto"/>
+          <w:sz w:val="22"/>
+          <w:szCs w:val="22"/>
           <w:lang w:val="en-NL"/>
         </w:rPr>
-      </w:pPr>
-      <w:r>
-        <w:rPr>
-          <w:lang w:val="en-NL"/>
-        </w:rPr>
-        <w:t>Data Science in Power BI – Course Iterations:</w:t>
-      </w:r>
-    </w:p>
-    <w:p>
-      <w:pPr>
-        <w:rPr>
-          <w:lang w:val="en-NL"/>
-        </w:rPr>
-      </w:pPr>
-    </w:p>
-    <w:sdt>
-      <w:sdtPr>
         <w:id w:val="-2017760578"/>
         <w:docPartObj>
           <w:docPartGallery w:val="Table of Contents"/>
@@ -33,14 +28,9 @@
       </w:sdtPr>
       <w:sdtEndPr>
         <w:rPr>
-          <w:rFonts w:asciiTheme="minorHAnsi" w:eastAsiaTheme="minorHAnsi" w:hAnsiTheme="minorHAnsi" w:cstheme="minorBidi"/>
           <w:b/>
           <w:bCs/>
           <w:noProof/>
-          <w:color w:val="auto"/>
-          <w:sz w:val="22"/>
-          <w:szCs w:val="22"/>
-          <w:lang w:val="en-NL"/>
         </w:rPr>
       </w:sdtEndPr>
       <w:sdtContent>
@@ -76,7 +66,6 @@
               <w:rPr>
                 <w:rStyle w:val="Hyperlink"/>
                 <w:noProof/>
-                <w:lang w:val="en-NL"/>
               </w:rPr>
               <w:t>2022 – 2023 Academic Year Iteration Suggestions:</w:t>
             </w:r>
@@ -142,31 +131,16 @@
         </w:p>
       </w:sdtContent>
     </w:sdt>
-    <w:p>
-      <w:pPr>
-        <w:rPr>
-          <w:lang w:val="en-NL"/>
-        </w:rPr>
-      </w:pPr>
-    </w:p>
+    <w:p/>
     <w:p>
       <w:pPr>
         <w:pStyle w:val="Heading1"/>
-        <w:rPr>
-          <w:lang w:val="en-NL"/>
-        </w:rPr>
       </w:pPr>
       <w:bookmarkStart w:id="0" w:name="_Toc116381455"/>
       <w:r>
-        <w:rPr>
-          <w:lang w:val="en-NL"/>
-        </w:rPr>
         <w:t>2022 – 2023 Academic Year</w:t>
       </w:r>
       <w:r>
-        <w:rPr>
-          <w:lang w:val="en-NL"/>
-        </w:rPr>
         <w:t xml:space="preserve"> Iteration Suggestions:</w:t>
       </w:r>
       <w:bookmarkEnd w:id="0"/>
@@ -178,14 +152,8 @@
           <w:ilvl w:val="0"/>
           <w:numId w:val="1"/>
         </w:numPr>
-        <w:rPr>
-          <w:lang w:val="en-NL"/>
-        </w:rPr>
-      </w:pPr>
-      <w:r>
-        <w:rPr>
-          <w:lang w:val="en-NL"/>
-        </w:rPr>
+      </w:pPr>
+      <w:r>
         <w:t>Add small manual descriptive statistics calculations</w:t>
       </w:r>
     </w:p>
@@ -196,14 +164,8 @@
           <w:ilvl w:val="1"/>
           <w:numId w:val="1"/>
         </w:numPr>
-        <w:rPr>
-          <w:lang w:val="en-NL"/>
-        </w:rPr>
-      </w:pPr>
-      <w:r>
-        <w:rPr>
-          <w:lang w:val="en-NL"/>
-        </w:rPr>
+      </w:pPr>
+      <w:r>
         <w:t>E.g. calculate &amp; interpret mean, what does the mean say about?</w:t>
       </w:r>
     </w:p>
@@ -214,14 +176,8 @@
           <w:ilvl w:val="2"/>
           <w:numId w:val="1"/>
         </w:numPr>
-        <w:rPr>
-          <w:lang w:val="en-NL"/>
-        </w:rPr>
-      </w:pPr>
-      <w:r>
-        <w:rPr>
-          <w:lang w:val="en-NL"/>
-        </w:rPr>
+      </w:pPr>
+      <w:r>
         <w:t>Condition A, B, C etc.</w:t>
       </w:r>
     </w:p>
@@ -232,20 +188,11 @@
           <w:ilvl w:val="0"/>
           <w:numId w:val="1"/>
         </w:numPr>
-        <w:rPr>
-          <w:lang w:val="en-NL"/>
-        </w:rPr>
-      </w:pPr>
-      <w:r>
-        <w:rPr>
-          <w:lang w:val="en-NL"/>
-        </w:rPr>
+      </w:pPr>
+      <w:r>
         <w:t>Create a video explainer for the references</w:t>
       </w:r>
       <w:r>
-        <w:rPr>
-          <w:lang w:val="en-NL"/>
-        </w:rPr>
         <w:t xml:space="preserve"> section</w:t>
       </w:r>
     </w:p>
@@ -256,14 +203,8 @@
           <w:ilvl w:val="0"/>
           <w:numId w:val="1"/>
         </w:numPr>
-        <w:rPr>
-          <w:lang w:val="en-NL"/>
-        </w:rPr>
-      </w:pPr>
-      <w:r>
-        <w:rPr>
-          <w:lang w:val="en-NL"/>
-        </w:rPr>
+      </w:pPr>
+      <w:r>
         <w:t>More interesting examples for Kick-off</w:t>
       </w:r>
     </w:p>
@@ -274,14 +215,8 @@
           <w:ilvl w:val="1"/>
           <w:numId w:val="1"/>
         </w:numPr>
-        <w:rPr>
-          <w:lang w:val="en-NL"/>
-        </w:rPr>
-      </w:pPr>
-      <w:r>
-        <w:rPr>
-          <w:lang w:val="en-NL"/>
-        </w:rPr>
+      </w:pPr>
+      <w:r>
         <w:t xml:space="preserve">Documentary Series: The Joy of ... </w:t>
       </w:r>
     </w:p>
@@ -292,14 +227,8 @@
           <w:ilvl w:val="2"/>
           <w:numId w:val="1"/>
         </w:numPr>
-        <w:rPr>
-          <w:lang w:val="en-NL"/>
-        </w:rPr>
-      </w:pPr>
-      <w:r>
-        <w:rPr>
-          <w:lang w:val="en-NL"/>
-        </w:rPr>
+      </w:pPr>
+      <w:r>
         <w:t>Stats</w:t>
       </w:r>
     </w:p>
@@ -310,14 +239,8 @@
           <w:ilvl w:val="2"/>
           <w:numId w:val="1"/>
         </w:numPr>
-        <w:rPr>
-          <w:lang w:val="en-NL"/>
-        </w:rPr>
-      </w:pPr>
-      <w:r>
-        <w:rPr>
-          <w:lang w:val="en-NL"/>
-        </w:rPr>
+      </w:pPr>
+      <w:r>
         <w:t>Data</w:t>
       </w:r>
     </w:p>
@@ -328,14 +251,8 @@
           <w:ilvl w:val="2"/>
           <w:numId w:val="1"/>
         </w:numPr>
-        <w:rPr>
-          <w:lang w:val="en-NL"/>
-        </w:rPr>
-      </w:pPr>
-      <w:r>
-        <w:rPr>
-          <w:lang w:val="en-NL"/>
-        </w:rPr>
+      </w:pPr>
+      <w:r>
         <w:t xml:space="preserve">Math </w:t>
       </w:r>
     </w:p>
@@ -346,14 +263,8 @@
           <w:ilvl w:val="2"/>
           <w:numId w:val="1"/>
         </w:numPr>
-        <w:rPr>
-          <w:lang w:val="en-NL"/>
-        </w:rPr>
-      </w:pPr>
-      <w:r>
-        <w:rPr>
-          <w:lang w:val="en-NL"/>
-        </w:rPr>
+      </w:pPr>
+      <w:r>
         <w:t>Etc.</w:t>
       </w:r>
     </w:p>
@@ -364,14 +275,8 @@
           <w:ilvl w:val="0"/>
           <w:numId w:val="1"/>
         </w:numPr>
-        <w:rPr>
-          <w:lang w:val="en-NL"/>
-        </w:rPr>
-      </w:pPr>
-      <w:r>
-        <w:rPr>
-          <w:lang w:val="en-NL"/>
-        </w:rPr>
+      </w:pPr>
+      <w:r>
         <w:t>Datalab 04 needs to be more substantiative</w:t>
       </w:r>
     </w:p>
@@ -382,14 +287,8 @@
           <w:ilvl w:val="1"/>
           <w:numId w:val="1"/>
         </w:numPr>
-        <w:rPr>
-          <w:lang w:val="en-NL"/>
-        </w:rPr>
-      </w:pPr>
-      <w:r>
-        <w:rPr>
-          <w:lang w:val="en-NL"/>
-        </w:rPr>
+      </w:pPr>
+      <w:r>
         <w:t>Guide rails to choose an analysis</w:t>
       </w:r>
     </w:p>
@@ -402,16 +301,7 @@
         </w:numPr>
       </w:pPr>
       <w:r>
-        <w:t xml:space="preserve">Variables Datalab page: </w:t>
-      </w:r>
-      <w:r>
-        <w:rPr>
-          <w:lang w:val="en-NL"/>
-        </w:rPr>
-        <w:t>simplify</w:t>
-      </w:r>
-      <w:r>
-        <w:t xml:space="preserve"> the variables Datalab preparation</w:t>
+        <w:t>Variables Datalab page: simplify the variables Datalab preparation</w:t>
       </w:r>
     </w:p>
     <w:p>
@@ -431,9 +321,6 @@
         </w:r>
       </w:hyperlink>
       <w:r>
-        <w:rPr>
-          <w:lang w:val="en-NL"/>
-        </w:rPr>
         <w:t xml:space="preserve"> </w:t>
       </w:r>
     </w:p>
@@ -444,14 +331,8 @@
           <w:ilvl w:val="1"/>
           <w:numId w:val="1"/>
         </w:numPr>
-        <w:rPr>
-          <w:lang w:val="en-NL"/>
-        </w:rPr>
-      </w:pPr>
-      <w:r>
-        <w:rPr>
-          <w:lang w:val="en-NL"/>
-        </w:rPr>
+      </w:pPr>
+      <w:r>
         <w:t xml:space="preserve">More material on the Hierarchie of Power BI </w:t>
       </w:r>
     </w:p>
@@ -524,75 +405,75 @@
           <w:ilvl w:val="2"/>
           <w:numId w:val="1"/>
         </w:numPr>
+      </w:pPr>
+      <w:r>
+        <w:t xml:space="preserve">Problem this year: </w:t>
+      </w:r>
+      <w:r>
+        <w:t>Last Datalab we noticed that there were multiple people struggling with creating the data visualisations they wanted; e.g. filtering by year, country or multiple conditions, because they were struggling with the hierarchy or creating relational databases.</w:t>
+      </w:r>
+    </w:p>
+    <w:p>
+      <w:pPr>
+        <w:pStyle w:val="ListParagraph"/>
+        <w:numPr>
+          <w:ilvl w:val="0"/>
+          <w:numId w:val="1"/>
+        </w:numPr>
+      </w:pPr>
+      <w:r>
+        <w:t>Consider adding more interactive group excercises</w:t>
+      </w:r>
+    </w:p>
+    <w:p>
+      <w:pPr>
+        <w:pStyle w:val="ListParagraph"/>
+        <w:numPr>
+          <w:ilvl w:val="0"/>
+          <w:numId w:val="1"/>
+        </w:numPr>
+      </w:pPr>
+      <w:r>
+        <w:t>Rework the Power BI student template and create a video explainer to add to github classrooms</w:t>
+      </w:r>
+    </w:p>
+    <w:p>
+      <w:pPr>
+        <w:pStyle w:val="ListParagraph"/>
+        <w:numPr>
+          <w:ilvl w:val="0"/>
+          <w:numId w:val="1"/>
+        </w:numPr>
+      </w:pPr>
+      <w:r>
+        <w:t>Add examples of good SDG Dashboards to GitHub</w:t>
+      </w:r>
+    </w:p>
+    <w:p>
+      <w:pPr>
+        <w:pStyle w:val="ListParagraph"/>
+        <w:numPr>
+          <w:ilvl w:val="1"/>
+          <w:numId w:val="1"/>
+        </w:numPr>
+      </w:pPr>
+      <w:r>
+        <w:t>Student examples when they’re there</w:t>
+      </w:r>
+    </w:p>
+    <w:p>
+      <w:pPr>
+        <w:pStyle w:val="ListParagraph"/>
+        <w:numPr>
+          <w:ilvl w:val="2"/>
+          <w:numId w:val="1"/>
+        </w:numPr>
+      </w:pPr>
+      <w:r>
         <w:rPr>
           <w:lang w:val="en-NL"/>
         </w:rPr>
-      </w:pPr>
-      <w:r>
-        <w:rPr>
-          <w:lang w:val="en-NL"/>
-        </w:rPr>
-        <w:t xml:space="preserve">Problem this year: </w:t>
-      </w:r>
-      <w:r>
-        <w:rPr>
-          <w:lang w:val="en-NL"/>
-        </w:rPr>
-        <w:t>Last Datalab we noticed that there were multiple people struggling with creating the data visualisations they wanted; e.g. filtering by year, country or multiple conditions, because they were struggling with the hierarchy or creating relational databases.</w:t>
-      </w:r>
-    </w:p>
-    <w:p>
-      <w:pPr>
-        <w:pStyle w:val="ListParagraph"/>
-        <w:numPr>
-          <w:ilvl w:val="0"/>
-          <w:numId w:val="1"/>
-        </w:numPr>
-        <w:rPr>
-          <w:lang w:val="en-NL"/>
-        </w:rPr>
-      </w:pPr>
-      <w:r>
-        <w:rPr>
-          <w:lang w:val="en-NL"/>
-        </w:rPr>
-        <w:t>Consider adding more interactive group excercises</w:t>
-      </w:r>
-    </w:p>
-    <w:p>
-      <w:pPr>
-        <w:pStyle w:val="ListParagraph"/>
-        <w:numPr>
-          <w:ilvl w:val="0"/>
-          <w:numId w:val="1"/>
-        </w:numPr>
-        <w:rPr>
-          <w:lang w:val="en-NL"/>
-        </w:rPr>
-      </w:pPr>
-      <w:r>
-        <w:rPr>
-          <w:lang w:val="en-NL"/>
-        </w:rPr>
-        <w:t>Rework the Power BI student template and create a video explainer to add to github classrooms</w:t>
-      </w:r>
-    </w:p>
-    <w:p>
-      <w:pPr>
-        <w:pStyle w:val="ListParagraph"/>
-        <w:numPr>
-          <w:ilvl w:val="0"/>
-          <w:numId w:val="1"/>
-        </w:numPr>
-        <w:rPr>
-          <w:lang w:val="en-NL"/>
-        </w:rPr>
-      </w:pPr>
-      <w:r>
-        <w:rPr>
-          <w:lang w:val="en-NL"/>
-        </w:rPr>
-        <w:t>Add examples of good SDG Dashboards to GitHub</w:t>
+        <w:t>Alternative: add extra excercises to fill in a pre-made dashboard step-by-step? One we made</w:t>
       </w:r>
     </w:p>
     <w:p>
@@ -602,32 +483,8 @@
           <w:ilvl w:val="1"/>
           <w:numId w:val="1"/>
         </w:numPr>
-        <w:rPr>
-          <w:lang w:val="en-NL"/>
-        </w:rPr>
-      </w:pPr>
-      <w:r>
-        <w:rPr>
-          <w:lang w:val="en-NL"/>
-        </w:rPr>
-        <w:t>Student examples when they’re there</w:t>
-      </w:r>
-    </w:p>
-    <w:p>
-      <w:pPr>
-        <w:pStyle w:val="ListParagraph"/>
-        <w:numPr>
-          <w:ilvl w:val="1"/>
-          <w:numId w:val="1"/>
-        </w:numPr>
-        <w:rPr>
-          <w:lang w:val="en-NL"/>
-        </w:rPr>
-      </w:pPr>
-      <w:r>
-        <w:rPr>
-          <w:lang w:val="en-NL"/>
-        </w:rPr>
+      </w:pPr>
+      <w:r>
         <w:t>Other dashboards</w:t>
       </w:r>
     </w:p>
@@ -654,7 +511,11 @@
         </w:r>
       </w:hyperlink>
       <w:r>
-        <w:t xml:space="preserve"> - Very nice and extensive dashboard; might inspire you to find ways to visualise your variables. Note that the SDG goals are actually already phrased as (very global) problem statements so this dashboard tries to address all the SDG goals; where you are addressing only 1 so make sure to select your SDG indicators correctly!</w:t>
+        <w:t xml:space="preserve"> - Very nice and extensive dashboard; might inspire you to find ways to visualise your variables. Note that the SDG goals are actually already phrased as (very global) problem statements so </w:t>
+      </w:r>
+      <w:r>
+        <w:lastRenderedPageBreak/>
+        <w:t>this dashboard tries to address all the SDG goals; where you are addressing only 1 so make sure to select your SDG indicators correctly!</w:t>
       </w:r>
       <w:r>
         <w:rPr>
@@ -799,14 +660,8 @@
           <w:ilvl w:val="0"/>
           <w:numId w:val="1"/>
         </w:numPr>
-        <w:rPr>
-          <w:lang w:val="en-NL"/>
-        </w:rPr>
-      </w:pPr>
-      <w:r>
-        <w:rPr>
-          <w:lang w:val="en-NL"/>
-        </w:rPr>
+      </w:pPr>
+      <w:r>
         <w:t>Add instructions to Datalab 00: introduction on how to commit to Github:</w:t>
       </w:r>
     </w:p>
@@ -817,20 +672,11 @@
           <w:ilvl w:val="1"/>
           <w:numId w:val="1"/>
         </w:numPr>
-        <w:rPr>
-          <w:lang w:val="en-NL"/>
-        </w:rPr>
-      </w:pPr>
-      <w:r>
-        <w:rPr>
-          <w:lang w:val="en-NL"/>
-        </w:rPr>
+      </w:pPr>
+      <w:r>
         <w:t xml:space="preserve">MS teams post of this year: </w:t>
       </w:r>
       <w:r>
-        <w:rPr>
-          <w:lang w:val="en-NL"/>
-        </w:rPr>
         <w:t>I've been repeatedly asked about uploading your dashboard to github: you can simple save and upload your dashboard to github every time you make change (in other words: every time you have a new version) without changing the name (e.g. for every new version: V2, V3 etc.). You are free ofcourse to maintain multiple versions (e.g. draft, final etc.). Ultimately, you should make sure to evidence the right file(s) in your learning log though, that's the most important thing because that's the file we'll look at for grading!</w:t>
       </w:r>
     </w:p>

</xml_diff>

<commit_message>
Update Data Science in Power BI - Course Iterations.docx
</commit_message>
<xml_diff>
--- a/docs/Study Content/DataScience/assets/Data Science in Power BI - Course Iterations.docx
+++ b/docs/Study Content/DataScience/assets/Data Science in Power BI - Course Iterations.docx
@@ -333,7 +333,15 @@
         </w:numPr>
       </w:pPr>
       <w:r>
-        <w:t xml:space="preserve">More material on the Hierarchie of Power BI </w:t>
+        <w:t xml:space="preserve">More material on the </w:t>
+      </w:r>
+      <w:proofErr w:type="spellStart"/>
+      <w:r>
+        <w:t>Hierarchie</w:t>
+      </w:r>
+      <w:proofErr w:type="spellEnd"/>
+      <w:r>
+        <w:t xml:space="preserve"> of Power BI </w:t>
       </w:r>
     </w:p>
     <w:p>
@@ -422,8 +430,13 @@
         </w:numPr>
       </w:pPr>
       <w:r>
-        <w:t>Consider adding more interactive group excercises</w:t>
-      </w:r>
+        <w:t xml:space="preserve">Consider adding more interactive group </w:t>
+      </w:r>
+      <w:proofErr w:type="spellStart"/>
+      <w:r>
+        <w:t>excercises</w:t>
+      </w:r>
+      <w:proofErr w:type="spellEnd"/>
     </w:p>
     <w:p>
       <w:pPr>
@@ -434,7 +447,15 @@
         </w:numPr>
       </w:pPr>
       <w:r>
-        <w:t>Rework the Power BI student template and create a video explainer to add to github classrooms</w:t>
+        <w:t xml:space="preserve">Rework the Power BI student template and create a video explainer to add to </w:t>
+      </w:r>
+      <w:proofErr w:type="spellStart"/>
+      <w:r>
+        <w:t>github</w:t>
+      </w:r>
+      <w:proofErr w:type="spellEnd"/>
+      <w:r>
+        <w:t xml:space="preserve"> classrooms</w:t>
       </w:r>
     </w:p>
     <w:p>
@@ -470,10 +491,15 @@
         </w:numPr>
       </w:pPr>
       <w:r>
-        <w:rPr>
-          <w:lang w:val="en-NL"/>
-        </w:rPr>
-        <w:t>Alternative: add extra excercises to fill in a pre-made dashboard step-by-step? One we made</w:t>
+        <w:t xml:space="preserve">Alternative: add extra </w:t>
+      </w:r>
+      <w:proofErr w:type="spellStart"/>
+      <w:r>
+        <w:t>excercises</w:t>
+      </w:r>
+      <w:proofErr w:type="spellEnd"/>
+      <w:r>
+        <w:t xml:space="preserve"> to fill in a pre-made dashboard step-by-step? One we made</w:t>
       </w:r>
     </w:p>
     <w:p>
@@ -662,7 +688,15 @@
         </w:numPr>
       </w:pPr>
       <w:r>
-        <w:t>Add instructions to Datalab 00: introduction on how to commit to Github:</w:t>
+        <w:t xml:space="preserve">Add instructions to Datalab 00: introduction on how to commit to </w:t>
+      </w:r>
+      <w:proofErr w:type="spellStart"/>
+      <w:r>
+        <w:t>Github</w:t>
+      </w:r>
+      <w:proofErr w:type="spellEnd"/>
+      <w:r>
+        <w:t>:</w:t>
       </w:r>
     </w:p>
     <w:p>
@@ -677,7 +711,83 @@
         <w:t xml:space="preserve">MS teams post of this year: </w:t>
       </w:r>
       <w:r>
-        <w:t>I've been repeatedly asked about uploading your dashboard to github: you can simple save and upload your dashboard to github every time you make change (in other words: every time you have a new version) without changing the name (e.g. for every new version: V2, V3 etc.). You are free ofcourse to maintain multiple versions (e.g. draft, final etc.). Ultimately, you should make sure to evidence the right file(s) in your learning log though, that's the most important thing because that's the file we'll look at for grading!</w:t>
+        <w:t xml:space="preserve">I've been repeatedly asked about uploading your dashboard to </w:t>
+      </w:r>
+      <w:proofErr w:type="spellStart"/>
+      <w:r>
+        <w:t>github</w:t>
+      </w:r>
+      <w:proofErr w:type="spellEnd"/>
+      <w:r>
+        <w:t xml:space="preserve">: you can simple save and upload your dashboard to </w:t>
+      </w:r>
+      <w:proofErr w:type="spellStart"/>
+      <w:r>
+        <w:t>github</w:t>
+      </w:r>
+      <w:proofErr w:type="spellEnd"/>
+      <w:r>
+        <w:t xml:space="preserve"> every time you make change (in other words: every time you have a new version) without changing the name (e.g. for every new version: V2, V3 etc.). You are free </w:t>
+      </w:r>
+      <w:proofErr w:type="spellStart"/>
+      <w:r>
+        <w:t>ofcourse</w:t>
+      </w:r>
+      <w:proofErr w:type="spellEnd"/>
+      <w:r>
+        <w:t xml:space="preserve"> to maintain multiple versions (e.g. draft, final etc.). Ultimately, you should make sure to evidence the right file(s) in your learning log though, that's the most important thing because that's the file we'll look at for grading!</w:t>
+      </w:r>
+    </w:p>
+    <w:p>
+      <w:pPr>
+        <w:pStyle w:val="ListParagraph"/>
+        <w:numPr>
+          <w:ilvl w:val="0"/>
+          <w:numId w:val="1"/>
+        </w:numPr>
+      </w:pPr>
+      <w:hyperlink r:id="rId14" w:history="1">
+        <w:r>
+          <w:rPr>
+            <w:rStyle w:val="Hyperlink"/>
+          </w:rPr>
+          <w:t>https://adsai.buas.nl/Study%20Content/DataScience/Analysing%20Relationships%20between%20Variables.html</w:t>
+        </w:r>
+      </w:hyperlink>
+      <w:r>
+        <w:rPr>
+          <w:lang w:val="en-NL"/>
+        </w:rPr>
+        <w:t xml:space="preserve"> </w:t>
+      </w:r>
+    </w:p>
+    <w:p>
+      <w:pPr>
+        <w:pStyle w:val="ListParagraph"/>
+        <w:numPr>
+          <w:ilvl w:val="1"/>
+          <w:numId w:val="1"/>
+        </w:numPr>
+      </w:pPr>
+      <w:r>
+        <w:rPr>
+          <w:lang w:val="en-NL"/>
+        </w:rPr>
+        <w:t xml:space="preserve">Add </w:t>
+      </w:r>
+      <w:proofErr w:type="spellStart"/>
+      <w:r>
+        <w:rPr>
+          <w:lang w:val="en-NL"/>
+        </w:rPr>
+        <w:t>subexcercise</w:t>
+      </w:r>
+      <w:proofErr w:type="spellEnd"/>
+      <w:r>
+        <w:rPr>
+          <w:lang w:val="en-NL"/>
+        </w:rPr>
+        <w:t xml:space="preserve"> to interpret the strength of the correlation</w:t>
       </w:r>
     </w:p>
     <w:sectPr>

</xml_diff>

<commit_message>
Course Iterations notes for Data Science and Research methodology
</commit_message>
<xml_diff>
--- a/docs/Study Content/DataScience/assets/Data Science in Power BI - Course Iterations.docx
+++ b/docs/Study Content/DataScience/assets/Data Science in Power BI - Course Iterations.docx
@@ -896,6 +896,21 @@
       <w:pPr>
         <w:pStyle w:val="ListParagraph"/>
         <w:numPr>
+          <w:ilvl w:val="1"/>
+          <w:numId w:val="1"/>
+        </w:numPr>
+      </w:pPr>
+      <w:r>
+        <w:rPr>
+          <w:lang w:val="en-NL"/>
+        </w:rPr>
+        <w:t>Remove it from the Datalab preparation</w:t>
+      </w:r>
+    </w:p>
+    <w:p>
+      <w:pPr>
+        <w:pStyle w:val="ListParagraph"/>
+        <w:numPr>
           <w:ilvl w:val="0"/>
           <w:numId w:val="1"/>
         </w:numPr>
@@ -942,6 +957,152 @@
         </w:rPr>
         <w:t>Define appropriate more clearly: conditions to use boxplot/histogram etc.</w:t>
       </w:r>
+    </w:p>
+    <w:p>
+      <w:pPr>
+        <w:pStyle w:val="ListParagraph"/>
+        <w:numPr>
+          <w:ilvl w:val="0"/>
+          <w:numId w:val="1"/>
+        </w:numPr>
+      </w:pPr>
+      <w:r>
+        <w:rPr>
+          <w:lang w:val="en-NL"/>
+        </w:rPr>
+        <w:lastRenderedPageBreak/>
+        <w:t xml:space="preserve">Calculation </w:t>
+      </w:r>
+      <w:proofErr w:type="spellStart"/>
+      <w:r>
+        <w:rPr>
+          <w:lang w:val="en-NL"/>
+        </w:rPr>
+        <w:t>excercises</w:t>
+      </w:r>
+      <w:proofErr w:type="spellEnd"/>
+      <w:r>
+        <w:rPr>
+          <w:lang w:val="en-NL"/>
+        </w:rPr>
+        <w:t xml:space="preserve"> need more explanations; </w:t>
+      </w:r>
+      <w:proofErr w:type="spellStart"/>
+      <w:r>
+        <w:rPr>
+          <w:lang w:val="en-NL"/>
+        </w:rPr>
+        <w:t>expecially</w:t>
+      </w:r>
+      <w:proofErr w:type="spellEnd"/>
+      <w:r>
+        <w:rPr>
+          <w:lang w:val="en-NL"/>
+        </w:rPr>
+        <w:t xml:space="preserve"> specifying the symbols and terms in the equations and what they mean</w:t>
+      </w:r>
+    </w:p>
+    <w:p>
+      <w:pPr>
+        <w:pStyle w:val="ListParagraph"/>
+        <w:numPr>
+          <w:ilvl w:val="0"/>
+          <w:numId w:val="1"/>
+        </w:numPr>
+      </w:pPr>
+      <w:r>
+        <w:rPr>
+          <w:lang w:val="en-NL"/>
+        </w:rPr>
+        <w:t>Sigma calculation</w:t>
+      </w:r>
+      <w:r>
+        <w:rPr>
+          <w:lang w:val="en-NL"/>
+        </w:rPr>
+        <w:t xml:space="preserve"> put in again</w:t>
+      </w:r>
+    </w:p>
+    <w:p>
+      <w:pPr>
+        <w:pStyle w:val="ListParagraph"/>
+        <w:numPr>
+          <w:ilvl w:val="0"/>
+          <w:numId w:val="1"/>
+        </w:numPr>
+      </w:pPr>
+      <w:r>
+        <w:rPr>
+          <w:lang w:val="en-NL"/>
+        </w:rPr>
+        <w:t>Group students together who work on the same SDG indicators; sessions where students work together on their SDG indicator separate of their mentor group</w:t>
+      </w:r>
+    </w:p>
+    <w:p>
+      <w:pPr>
+        <w:pStyle w:val="ListParagraph"/>
+        <w:numPr>
+          <w:ilvl w:val="0"/>
+          <w:numId w:val="1"/>
+        </w:numPr>
+      </w:pPr>
+      <w:r>
+        <w:rPr>
+          <w:lang w:val="en-NL"/>
+        </w:rPr>
+        <w:t xml:space="preserve">Consider replacing the </w:t>
+      </w:r>
+      <w:proofErr w:type="spellStart"/>
+      <w:r>
+        <w:rPr>
+          <w:lang w:val="en-NL"/>
+        </w:rPr>
+        <w:t>datacamp</w:t>
+      </w:r>
+      <w:proofErr w:type="spellEnd"/>
+      <w:r>
+        <w:rPr>
+          <w:lang w:val="en-NL"/>
+        </w:rPr>
+        <w:t xml:space="preserve"> courses with other materials; especially less courses on </w:t>
+      </w:r>
+      <w:proofErr w:type="spellStart"/>
+      <w:r>
+        <w:rPr>
+          <w:lang w:val="en-NL"/>
+        </w:rPr>
+        <w:t>datacamp</w:t>
+      </w:r>
+      <w:proofErr w:type="spellEnd"/>
+      <w:r>
+        <w:rPr>
+          <w:lang w:val="en-NL"/>
+        </w:rPr>
+        <w:t xml:space="preserve"> later on and connect it with </w:t>
+      </w:r>
+      <w:proofErr w:type="spellStart"/>
+      <w:r>
+        <w:rPr>
+          <w:lang w:val="en-NL"/>
+        </w:rPr>
+        <w:t>excercises</w:t>
+      </w:r>
+      <w:proofErr w:type="spellEnd"/>
+      <w:r>
+        <w:rPr>
+          <w:lang w:val="en-NL"/>
+        </w:rPr>
+        <w:t xml:space="preserve"> which mirror the dashboard deliverables</w:t>
+      </w:r>
+    </w:p>
+    <w:p>
+      <w:pPr>
+        <w:pStyle w:val="ListParagraph"/>
+        <w:numPr>
+          <w:ilvl w:val="0"/>
+          <w:numId w:val="1"/>
+        </w:numPr>
+      </w:pPr>
     </w:p>
     <w:sectPr>
       <w:pgSz w:w="11906" w:h="16838"/>

</xml_diff>

<commit_message>
Y1D - Realign creative brief with assessment rubric + Update Course iterations doc
</commit_message>
<xml_diff>
--- a/docs/Study Content/DataScience/assets/Data Science in Power BI - Course Iterations.docx
+++ b/docs/Study Content/DataScience/assets/Data Science in Power BI - Course Iterations.docx
@@ -445,9 +445,6 @@
         </w:numPr>
       </w:pPr>
       <w:r>
-        <w:rPr>
-          <w:lang w:val="en-NL"/>
-        </w:rPr>
         <w:t>do</w:t>
       </w:r>
     </w:p>
@@ -480,9 +477,6 @@
         </w:numPr>
       </w:pPr>
       <w:r>
-        <w:rPr>
-          <w:lang w:val="en-NL"/>
-        </w:rPr>
         <w:t>Convert to use-cases</w:t>
       </w:r>
     </w:p>
@@ -895,7 +889,6 @@
           <w:sz w:val="21"/>
           <w:szCs w:val="21"/>
           <w:shd w:val="clear" w:color="auto" w:fill="E8EBFA"/>
-          <w:lang w:val="en-NL"/>
         </w:rPr>
         <w:t>Look at Irene’s Power BI material</w:t>
       </w:r>
@@ -921,9 +914,6 @@
         </w:numPr>
       </w:pPr>
       <w:r>
-        <w:rPr>
-          <w:lang w:val="en-NL"/>
-        </w:rPr>
         <w:t>No, just add some additional material</w:t>
       </w:r>
     </w:p>
@@ -936,9 +926,6 @@
         </w:numPr>
       </w:pPr>
       <w:r>
-        <w:rPr>
-          <w:lang w:val="en-NL"/>
-        </w:rPr>
         <w:t>Consider Microsoft material from Irene 2021-2022</w:t>
       </w:r>
     </w:p>
@@ -963,9 +950,6 @@
         </w:numPr>
       </w:pPr>
       <w:r>
-        <w:rPr>
-          <w:lang w:val="en-NL"/>
-        </w:rPr>
         <w:t>Ask students to make a correlation matrix of the important variables</w:t>
       </w:r>
     </w:p>
@@ -978,9 +962,6 @@
         </w:numPr>
       </w:pPr>
       <w:r>
-        <w:rPr>
-          <w:lang w:val="en-NL"/>
-        </w:rPr>
         <w:lastRenderedPageBreak/>
         <w:t>Add effect sizes</w:t>
       </w:r>
@@ -992,8 +973,14 @@
           <w:ilvl w:val="0"/>
           <w:numId w:val="1"/>
         </w:numPr>
-      </w:pPr>
-      <w:r>
+        <w:rPr>
+          <w:highlight w:val="darkYellow"/>
+        </w:rPr>
+      </w:pPr>
+      <w:r>
+        <w:rPr>
+          <w:highlight w:val="darkYellow"/>
+        </w:rPr>
         <w:t>Assessment Criteria: Sufficient Condition for both overlaps and should be more clear</w:t>
       </w:r>
     </w:p>
@@ -1004,8 +991,14 @@
           <w:ilvl w:val="1"/>
           <w:numId w:val="1"/>
         </w:numPr>
-      </w:pPr>
-      <w:r>
+        <w:rPr>
+          <w:highlight w:val="darkYellow"/>
+        </w:rPr>
+      </w:pPr>
+      <w:r>
+        <w:rPr>
+          <w:highlight w:val="darkYellow"/>
+        </w:rPr>
         <w:t>4.1 Poor: measures of central tendency OR measures of spread.</w:t>
       </w:r>
     </w:p>
@@ -1016,8 +1009,14 @@
           <w:ilvl w:val="0"/>
           <w:numId w:val="1"/>
         </w:numPr>
-      </w:pPr>
-      <w:r>
+        <w:rPr>
+          <w:highlight w:val="darkYellow"/>
+        </w:rPr>
+      </w:pPr>
+      <w:r>
+        <w:rPr>
+          <w:highlight w:val="darkYellow"/>
+        </w:rPr>
         <w:t>4.1.Insuf1 - The student is able to represent data using appropriate data visualisations.</w:t>
       </w:r>
     </w:p>
@@ -1028,9 +1027,13 @@
           <w:ilvl w:val="1"/>
           <w:numId w:val="1"/>
         </w:numPr>
-      </w:pPr>
-      <w:r>
-        <w:rPr>
+        <w:rPr>
+          <w:highlight w:val="darkYellow"/>
+        </w:rPr>
+      </w:pPr>
+      <w:r>
+        <w:rPr>
+          <w:highlight w:val="darkYellow"/>
           <w:lang w:val="en-US"/>
         </w:rPr>
         <w:t>Define appropriate more clearly: conditions to use boxplot/histogram etc.</w:t>
@@ -1043,24 +1046,27 @@
           <w:ilvl w:val="1"/>
           <w:numId w:val="1"/>
         </w:numPr>
-      </w:pPr>
-      <w:r>
-        <w:rPr>
-          <w:lang w:val="en-NL"/>
+        <w:rPr>
+          <w:highlight w:val="darkYellow"/>
+        </w:rPr>
+      </w:pPr>
+      <w:r>
+        <w:rPr>
+          <w:highlight w:val="darkYellow"/>
         </w:rPr>
         <w:t xml:space="preserve">Take a look at </w:t>
       </w:r>
       <w:proofErr w:type="spellStart"/>
       <w:r>
         <w:rPr>
-          <w:lang w:val="en-NL"/>
+          <w:highlight w:val="darkYellow"/>
         </w:rPr>
         <w:t>PowerBI</w:t>
       </w:r>
       <w:proofErr w:type="spellEnd"/>
       <w:r>
         <w:rPr>
-          <w:lang w:val="en-NL"/>
+          <w:highlight w:val="darkYellow"/>
         </w:rPr>
         <w:t xml:space="preserve"> assessment rubric 2021-2022</w:t>
       </w:r>
@@ -1129,9 +1135,6 @@
         </w:numPr>
       </w:pPr>
       <w:r>
-        <w:rPr>
-          <w:lang w:val="en-NL"/>
-        </w:rPr>
         <w:t>At beginning of Datalab people form a birthday circle to discuss their dashboard and Datalab prep</w:t>
       </w:r>
     </w:p>
@@ -1180,9 +1183,6 @@
         </w:numPr>
       </w:pPr>
       <w:r>
-        <w:rPr>
-          <w:lang w:val="en-NL"/>
-        </w:rPr>
         <w:t>Remove DAX</w:t>
       </w:r>
     </w:p>

</xml_diff>